<commit_message>
hwconv2: added txt support
</commit_message>
<xml_diff>
--- a/hw.docx
+++ b/hw.docx
@@ -7,6 +7,15 @@
         <w:tblStyle w:val="a7"/>
         <w:tblpPr w:leftFromText="180" w:rightFromText="180" w:vertAnchor="page" w:horzAnchor="margin" w:tblpY="1460"/>
         <w:tblW w:w="9103" w:type="dxa"/>
+        <w:tblBorders>
+          <w:top w:val="none" w:sz="0" w:space="0" w:color="auto"/>
+          <w:left w:val="none" w:sz="0" w:space="0" w:color="auto"/>
+          <w:bottom w:val="none" w:sz="0" w:space="0" w:color="auto"/>
+          <w:right w:val="none" w:sz="0" w:space="0" w:color="auto"/>
+          <w:insideH w:val="none" w:sz="0" w:space="0" w:color="auto"/>
+          <w:insideV w:val="none" w:sz="0" w:space="0" w:color="auto"/>
+        </w:tblBorders>
+        <w:shd w:val="clear" w:color="auto" w:fill="00B0F0"/>
         <w:tblLook w:val="04A0" w:firstRow="1" w:lastRow="0" w:firstColumn="1" w:lastColumn="0" w:noHBand="0" w:noVBand="1"/>
       </w:tblPr>
       <w:tblGrid>
@@ -15,7 +24,7 @@
       </w:tblGrid>
       <w:tr>
         <w:trPr>
-          <w:trHeight w:val="695"/>
+          <w:trHeight w:val="274"/>
         </w:trPr>
         <w:tc>
           <w:tcPr>
@@ -26,16 +35,14 @@
             <w:pPr>
               <w:jc w:val="center"/>
               <w:rPr>
-                <w:rFonts w:ascii="楷体" w:eastAsia="楷体" w:hAnsi="楷体"/>
-                <w:sz w:val="24"/>
-                <w:szCs w:val="24"/>
+                <w:rFonts w:ascii="黑体" w:eastAsia="黑体" w:hAnsi="黑体"/>
+                <w:szCs w:val="21"/>
               </w:rPr>
             </w:pPr>
             <w:r>
               <w:rPr>
-                <w:rFonts w:ascii="楷体" w:eastAsia="楷体" w:hAnsi="楷体" w:hint="eastAsia"/>
-                <w:sz w:val="24"/>
-                <w:szCs w:val="24"/>
+                <w:rFonts w:ascii="黑体" w:eastAsia="黑体" w:hAnsi="黑体" w:hint="eastAsia"/>
+                <w:szCs w:val="21"/>
               </w:rPr>
               <w:t>语文</w:t>
             </w:r>
@@ -50,106 +57,71 @@
             <w:pPr>
               <w:jc w:val="center"/>
               <w:rPr>
-                <w:rFonts w:ascii="楷体" w:eastAsia="楷体" w:hAnsi="楷体"/>
-                <w:sz w:val="24"/>
-                <w:szCs w:val="24"/>
+                <w:rFonts w:ascii="黑体" w:eastAsia="黑体" w:hAnsi="黑体"/>
+                <w:szCs w:val="21"/>
               </w:rPr>
             </w:pPr>
             <w:r>
               <w:rPr>
-                <w:rFonts w:ascii="楷体" w:eastAsia="楷体" w:hAnsi="楷体" w:hint="eastAsia"/>
-                <w:sz w:val="24"/>
-                <w:szCs w:val="24"/>
-              </w:rPr>
-              <w:t>必刷题</w:t>
+                <w:rFonts w:ascii="黑体" w:eastAsia="黑体" w:hAnsi="黑体"/>
+                <w:szCs w:val="21"/>
+              </w:rPr>
+              <w:t>必刷</w:t>
             </w:r>
           </w:p>
           <w:p>
             <w:pPr>
               <w:jc w:val="center"/>
               <w:rPr>
-                <w:rFonts w:ascii="楷体" w:eastAsia="楷体" w:hAnsi="楷体"/>
-                <w:sz w:val="24"/>
-                <w:szCs w:val="24"/>
+                <w:rFonts w:ascii="黑体" w:eastAsia="黑体" w:hAnsi="黑体"/>
+                <w:szCs w:val="21"/>
               </w:rPr>
             </w:pPr>
             <w:r>
               <w:rPr>
-                <w:rFonts w:ascii="楷体" w:eastAsia="楷体" w:hAnsi="楷体" w:hint="eastAsia"/>
-                <w:sz w:val="24"/>
-                <w:szCs w:val="24"/>
-              </w:rPr>
-              <w:t>颁奖词</w:t>
+                <w:rFonts w:ascii="黑体" w:eastAsia="黑体" w:hAnsi="黑体"/>
+                <w:szCs w:val="21"/>
+              </w:rPr>
+              <w:t>练字</w:t>
+            </w:r>
+            <w:r>
+              <w:rPr>
+                <w:rFonts w:ascii="黑体" w:eastAsia="黑体" w:hAnsi="黑体" w:hint="eastAsia"/>
+                <w:szCs w:val="21"/>
+              </w:rPr>
+              <w:t xml:space="preserve"> </w:t>
             </w:r>
           </w:p>
           <w:p>
             <w:pPr>
               <w:jc w:val="center"/>
               <w:rPr>
-                <w:rFonts w:ascii="楷体" w:eastAsia="楷体" w:hAnsi="楷体"/>
-                <w:sz w:val="24"/>
-                <w:szCs w:val="24"/>
+                <w:rFonts w:ascii="黑体" w:eastAsia="黑体" w:hAnsi="黑体"/>
+                <w:szCs w:val="21"/>
               </w:rPr>
             </w:pPr>
             <w:r>
               <w:rPr>
-                <w:rFonts w:ascii="楷体" w:eastAsia="楷体" w:hAnsi="楷体" w:hint="eastAsia"/>
-                <w:sz w:val="24"/>
-                <w:szCs w:val="24"/>
-              </w:rPr>
-              <w:t xml:space="preserve">背 </w:t>
-            </w:r>
-            <w:proofErr w:type="gramStart"/>
-            <w:r>
-              <w:rPr>
-                <w:rFonts w:ascii="楷体" w:eastAsia="楷体" w:hAnsi="楷体" w:hint="eastAsia"/>
-                <w:sz w:val="24"/>
-                <w:szCs w:val="24"/>
-              </w:rPr>
-              <w:t>材料第</w:t>
-            </w:r>
-            <w:proofErr w:type="gramEnd"/>
-            <w:r>
-              <w:rPr>
-                <w:rFonts w:ascii="楷体" w:eastAsia="楷体" w:hAnsi="楷体" w:hint="eastAsia"/>
-                <w:sz w:val="24"/>
-                <w:szCs w:val="24"/>
-              </w:rPr>
-              <w:t>一面</w:t>
+                <w:rFonts w:ascii="黑体" w:eastAsia="黑体" w:hAnsi="黑体" w:hint="eastAsia"/>
+                <w:szCs w:val="21"/>
+              </w:rPr>
+              <w:t>卷子 散文 诗歌</w:t>
             </w:r>
           </w:p>
           <w:p>
             <w:pPr>
               <w:jc w:val="center"/>
               <w:rPr>
-                <w:rFonts w:ascii="楷体" w:eastAsia="楷体" w:hAnsi="楷体" w:hint="eastAsia"/>
-                <w:sz w:val="24"/>
-                <w:szCs w:val="24"/>
+                <w:rFonts w:ascii="黑体" w:eastAsia="黑体" w:hAnsi="黑体"/>
+                <w:szCs w:val="21"/>
               </w:rPr>
             </w:pPr>
             <w:r>
               <w:rPr>
-                <w:rFonts w:ascii="楷体" w:eastAsia="楷体" w:hAnsi="楷体" w:hint="eastAsia"/>
-                <w:sz w:val="24"/>
-                <w:szCs w:val="24"/>
-              </w:rPr>
-              <w:t xml:space="preserve">连云港 </w:t>
-            </w:r>
-            <w:r>
-              <w:rPr>
-                <w:rFonts w:ascii="楷体" w:eastAsia="楷体" w:hAnsi="楷体" w:hint="eastAsia"/>
-                <w:sz w:val="24"/>
-                <w:szCs w:val="24"/>
-              </w:rPr>
-              <w:t>大阅读 文言文 语病专项练习1</w:t>
-            </w:r>
-            <w:r>
-              <w:rPr>
-                <w:rFonts w:ascii="楷体" w:eastAsia="楷体" w:hAnsi="楷体"/>
-                <w:sz w:val="24"/>
-                <w:szCs w:val="24"/>
-              </w:rPr>
-              <w:t>-12</w:t>
+                <w:rFonts w:ascii="黑体" w:eastAsia="黑体" w:hAnsi="黑体" w:hint="eastAsia"/>
+                <w:szCs w:val="21"/>
+              </w:rPr>
+              <w:t>病句</w:t>
             </w:r>
           </w:p>
         </w:tc>
@@ -167,16 +139,14 @@
             <w:pPr>
               <w:jc w:val="center"/>
               <w:rPr>
-                <w:rFonts w:ascii="楷体" w:eastAsia="楷体" w:hAnsi="楷体"/>
-                <w:sz w:val="24"/>
-                <w:szCs w:val="24"/>
+                <w:rFonts w:ascii="黑体" w:eastAsia="黑体" w:hAnsi="黑体"/>
+                <w:szCs w:val="21"/>
               </w:rPr>
             </w:pPr>
             <w:r>
               <w:rPr>
-                <w:rFonts w:ascii="楷体" w:eastAsia="楷体" w:hAnsi="楷体" w:hint="eastAsia"/>
-                <w:sz w:val="24"/>
-                <w:szCs w:val="24"/>
+                <w:rFonts w:ascii="黑体" w:eastAsia="黑体" w:hAnsi="黑体" w:hint="eastAsia"/>
+                <w:szCs w:val="21"/>
               </w:rPr>
               <w:t>数学</w:t>
             </w:r>
@@ -191,49 +161,39 @@
             <w:pPr>
               <w:jc w:val="center"/>
               <w:rPr>
-                <w:rFonts w:ascii="楷体" w:eastAsia="楷体" w:hAnsi="楷体"/>
-                <w:caps/>
-                <w:sz w:val="24"/>
-                <w:szCs w:val="24"/>
+                <w:rFonts w:ascii="黑体" w:eastAsia="黑体" w:hAnsi="黑体"/>
+                <w:szCs w:val="21"/>
               </w:rPr>
             </w:pPr>
-            <w:proofErr w:type="gramStart"/>
-            <w:r>
-              <w:rPr>
-                <w:rFonts w:ascii="楷体" w:eastAsia="楷体" w:hAnsi="楷体" w:hint="eastAsia"/>
-                <w:caps/>
-                <w:sz w:val="24"/>
-                <w:szCs w:val="24"/>
-              </w:rPr>
-              <w:t>绿白双煞</w:t>
-            </w:r>
-            <w:proofErr w:type="gramEnd"/>
-            <w:r>
-              <w:rPr>
-                <w:rFonts w:ascii="楷体" w:eastAsia="楷体" w:hAnsi="楷体" w:hint="eastAsia"/>
-                <w:caps/>
-                <w:sz w:val="24"/>
-                <w:szCs w:val="24"/>
-              </w:rPr>
-              <w:t xml:space="preserve"> 专题</w:t>
-            </w:r>
-            <w:r>
-              <w:rPr>
-                <w:rFonts w:ascii="楷体" w:eastAsia="楷体" w:hAnsi="楷体" w:hint="eastAsia"/>
-                <w:caps/>
-                <w:sz w:val="24"/>
-                <w:szCs w:val="24"/>
-              </w:rPr>
-              <w:t>1</w:t>
-            </w:r>
-            <w:r>
-              <w:rPr>
-                <w:rFonts w:ascii="楷体" w:eastAsia="楷体" w:hAnsi="楷体"/>
-                <w:caps/>
-                <w:sz w:val="24"/>
-                <w:szCs w:val="24"/>
-              </w:rPr>
-              <w:t>1</w:t>
+            <w:r>
+              <w:rPr>
+                <w:rFonts w:ascii="黑体" w:eastAsia="黑体" w:hAnsi="黑体" w:hint="eastAsia"/>
+                <w:szCs w:val="21"/>
+              </w:rPr>
+              <w:t>中档题</w:t>
+            </w:r>
+            <w:r>
+              <w:rPr>
+                <w:rFonts w:ascii="黑体" w:eastAsia="黑体" w:hAnsi="黑体" w:hint="eastAsia"/>
+                <w:szCs w:val="21"/>
+              </w:rPr>
+              <w:t>试卷</w:t>
+            </w:r>
+          </w:p>
+          <w:p>
+            <w:pPr>
+              <w:jc w:val="center"/>
+              <w:rPr>
+                <w:rFonts w:ascii="黑体" w:eastAsia="黑体" w:hAnsi="黑体"/>
+                <w:szCs w:val="21"/>
+              </w:rPr>
+            </w:pPr>
+            <w:r>
+              <w:rPr>
+                <w:rFonts w:ascii="黑体" w:eastAsia="黑体" w:hAnsi="黑体" w:hint="eastAsia"/>
+                <w:szCs w:val="21"/>
+              </w:rPr>
+              <w:t>白卷</w:t>
             </w:r>
           </w:p>
         </w:tc>
@@ -251,16 +211,14 @@
             <w:pPr>
               <w:jc w:val="center"/>
               <w:rPr>
-                <w:rFonts w:ascii="楷体" w:eastAsia="楷体" w:hAnsi="楷体"/>
-                <w:sz w:val="24"/>
-                <w:szCs w:val="24"/>
+                <w:rFonts w:ascii="黑体" w:eastAsia="黑体" w:hAnsi="黑体"/>
+                <w:szCs w:val="21"/>
               </w:rPr>
             </w:pPr>
             <w:r>
               <w:rPr>
-                <w:rFonts w:ascii="楷体" w:eastAsia="楷体" w:hAnsi="楷体" w:hint="eastAsia"/>
-                <w:sz w:val="24"/>
-                <w:szCs w:val="24"/>
+                <w:rFonts w:ascii="黑体" w:eastAsia="黑体" w:hAnsi="黑体" w:hint="eastAsia"/>
+                <w:szCs w:val="21"/>
               </w:rPr>
               <w:t>英语</w:t>
             </w:r>
@@ -274,29 +232,17 @@
           <w:p>
             <w:pPr>
               <w:jc w:val="center"/>
+              <w:rPr>
+                <w:rFonts w:ascii="黑体" w:eastAsia="黑体" w:hAnsi="黑体"/>
+                <w:szCs w:val="21"/>
+              </w:rPr>
             </w:pPr>
             <w:r>
               <w:rPr>
-                <w:rFonts w:hint="eastAsia"/>
-              </w:rPr>
-              <w:t>背</w:t>
-            </w:r>
-            <w:r>
-              <w:rPr>
-                <w:rFonts w:hint="eastAsia"/>
-              </w:rPr>
-              <w:t xml:space="preserve">句子 </w:t>
-            </w:r>
-          </w:p>
-          <w:p>
-            <w:pPr>
-              <w:jc w:val="center"/>
-            </w:pPr>
-            <w:r>
-              <w:rPr>
-                <w:rFonts w:hint="eastAsia"/>
-              </w:rPr>
-              <w:t>完成模拟卷剩余题目</w:t>
+                <w:rFonts w:ascii="黑体" w:eastAsia="黑体" w:hAnsi="黑体" w:hint="eastAsia"/>
+                <w:szCs w:val="21"/>
+              </w:rPr>
+              <w:t>复习维克多</w:t>
             </w:r>
           </w:p>
         </w:tc>
@@ -314,16 +260,14 @@
             <w:pPr>
               <w:jc w:val="center"/>
               <w:rPr>
-                <w:rFonts w:ascii="楷体" w:eastAsia="楷体" w:hAnsi="楷体"/>
-                <w:sz w:val="24"/>
-                <w:szCs w:val="24"/>
+                <w:rFonts w:ascii="黑体" w:eastAsia="黑体" w:hAnsi="黑体"/>
+                <w:szCs w:val="21"/>
               </w:rPr>
             </w:pPr>
             <w:r>
               <w:rPr>
-                <w:rFonts w:ascii="楷体" w:eastAsia="楷体" w:hAnsi="楷体" w:hint="eastAsia"/>
-                <w:sz w:val="24"/>
-                <w:szCs w:val="24"/>
+                <w:rFonts w:ascii="黑体" w:eastAsia="黑体" w:hAnsi="黑体" w:hint="eastAsia"/>
+                <w:szCs w:val="21"/>
               </w:rPr>
               <w:t>历史</w:t>
             </w:r>
@@ -338,36 +282,37 @@
             <w:pPr>
               <w:jc w:val="center"/>
               <w:rPr>
-                <w:rFonts w:ascii="楷体" w:eastAsia="楷体" w:hAnsi="楷体"/>
-                <w:sz w:val="24"/>
-                <w:szCs w:val="24"/>
+                <w:rFonts w:ascii="黑体" w:eastAsia="黑体" w:hAnsi="黑体"/>
+                <w:szCs w:val="21"/>
               </w:rPr>
             </w:pPr>
             <w:r>
               <w:rPr>
-                <w:rFonts w:ascii="楷体" w:eastAsia="楷体" w:hAnsi="楷体"/>
-                <w:sz w:val="24"/>
-                <w:szCs w:val="24"/>
-              </w:rPr>
-              <w:t>黄卷P47-48第16题和18题</w:t>
-            </w:r>
-          </w:p>
-          <w:p>
-            <w:pPr>
-              <w:jc w:val="center"/>
-              <w:rPr>
-                <w:rFonts w:ascii="楷体" w:eastAsia="楷体" w:hAnsi="楷体"/>
-                <w:sz w:val="24"/>
-                <w:szCs w:val="24"/>
-              </w:rPr>
-            </w:pPr>
-            <w:r>
-              <w:rPr>
-                <w:rFonts w:ascii="楷体" w:eastAsia="楷体" w:hAnsi="楷体"/>
-                <w:sz w:val="24"/>
-                <w:szCs w:val="24"/>
-              </w:rPr>
-              <w:t>背选修明治维新</w:t>
+                <w:rFonts w:ascii="黑体" w:eastAsia="黑体" w:hAnsi="黑体" w:hint="eastAsia"/>
+                <w:szCs w:val="21"/>
+              </w:rPr>
+              <w:t>黄本P</w:t>
+            </w:r>
+            <w:r>
+              <w:rPr>
+                <w:rFonts w:ascii="黑体" w:eastAsia="黑体" w:hAnsi="黑体"/>
+                <w:szCs w:val="21"/>
+              </w:rPr>
+              <w:t>3</w:t>
+            </w:r>
+            <w:r>
+              <w:rPr>
+                <w:rFonts w:ascii="黑体" w:eastAsia="黑体" w:hAnsi="黑体"/>
+                <w:szCs w:val="21"/>
+              </w:rPr>
+              <w:t>4 21 23</w:t>
+            </w:r>
+            <w:r>
+              <w:rPr>
+                <w:rFonts w:ascii="黑体" w:eastAsia="黑体" w:hAnsi="黑体"/>
+                <w:szCs w:val="21"/>
+              </w:rPr>
+              <w:t xml:space="preserve"> </w:t>
             </w:r>
           </w:p>
         </w:tc>
@@ -385,16 +330,14 @@
             <w:pPr>
               <w:jc w:val="center"/>
               <w:rPr>
-                <w:rFonts w:ascii="楷体" w:eastAsia="楷体" w:hAnsi="楷体"/>
-                <w:sz w:val="24"/>
-                <w:szCs w:val="24"/>
+                <w:rFonts w:ascii="黑体" w:eastAsia="黑体" w:hAnsi="黑体"/>
+                <w:szCs w:val="21"/>
               </w:rPr>
             </w:pPr>
             <w:r>
               <w:rPr>
-                <w:rFonts w:ascii="楷体" w:eastAsia="楷体" w:hAnsi="楷体" w:hint="eastAsia"/>
-                <w:sz w:val="24"/>
-                <w:szCs w:val="24"/>
+                <w:rFonts w:ascii="黑体" w:eastAsia="黑体" w:hAnsi="黑体" w:hint="eastAsia"/>
+                <w:szCs w:val="21"/>
               </w:rPr>
               <w:t>生物</w:t>
             </w:r>
@@ -409,50 +352,30 @@
             <w:pPr>
               <w:jc w:val="center"/>
               <w:rPr>
-                <w:rFonts w:ascii="楷体" w:eastAsia="楷体" w:hAnsi="楷体" w:hint="eastAsia"/>
-                <w:sz w:val="24"/>
-                <w:szCs w:val="24"/>
+                <w:rFonts w:ascii="黑体" w:eastAsia="黑体" w:hAnsi="黑体"/>
+                <w:szCs w:val="21"/>
               </w:rPr>
             </w:pPr>
             <w:r>
               <w:rPr>
-                <w:rFonts w:ascii="楷体" w:eastAsia="楷体" w:hAnsi="楷体" w:hint="eastAsia"/>
-                <w:sz w:val="24"/>
-                <w:szCs w:val="24"/>
+                <w:rFonts w:ascii="黑体" w:eastAsia="黑体" w:hAnsi="黑体" w:hint="eastAsia"/>
+                <w:szCs w:val="21"/>
               </w:rPr>
               <w:t xml:space="preserve">白本 </w:t>
             </w:r>
             <w:r>
               <w:rPr>
-                <w:rFonts w:ascii="楷体" w:eastAsia="楷体" w:hAnsi="楷体"/>
-                <w:sz w:val="24"/>
-                <w:szCs w:val="24"/>
-              </w:rPr>
-              <w:t xml:space="preserve">P128 </w:t>
-            </w:r>
-            <w:r>
-              <w:rPr>
-                <w:rFonts w:ascii="楷体" w:eastAsia="楷体" w:hAnsi="楷体" w:hint="eastAsia"/>
-                <w:sz w:val="24"/>
-                <w:szCs w:val="24"/>
-              </w:rPr>
-              <w:t>训练三 写到第1</w:t>
-            </w:r>
-            <w:r>
-              <w:rPr>
-                <w:rFonts w:ascii="楷体" w:eastAsia="楷体" w:hAnsi="楷体"/>
-                <w:sz w:val="24"/>
-                <w:szCs w:val="24"/>
-              </w:rPr>
-              <w:t>7</w:t>
-            </w:r>
-            <w:r>
-              <w:rPr>
-                <w:rFonts w:ascii="楷体" w:eastAsia="楷体" w:hAnsi="楷体" w:hint="eastAsia"/>
-                <w:sz w:val="24"/>
-                <w:szCs w:val="24"/>
-              </w:rPr>
-              <w:t>题</w:t>
+                <w:rFonts w:ascii="黑体" w:eastAsia="黑体" w:hAnsi="黑体"/>
+                <w:szCs w:val="21"/>
+              </w:rPr>
+              <w:t xml:space="preserve">P142 </w:t>
+            </w:r>
+            <w:r>
+              <w:rPr>
+                <w:rFonts w:ascii="黑体" w:eastAsia="黑体" w:hAnsi="黑体" w:hint="eastAsia"/>
+                <w:szCs w:val="21"/>
+              </w:rPr>
+              <w:t>第2，3题</w:t>
             </w:r>
             <w:bookmarkStart w:id="0" w:name="_GoBack"/>
             <w:bookmarkEnd w:id="0"/>
@@ -472,16 +395,14 @@
             <w:pPr>
               <w:jc w:val="center"/>
               <w:rPr>
-                <w:rFonts w:ascii="楷体" w:eastAsia="楷体" w:hAnsi="楷体"/>
-                <w:sz w:val="24"/>
-                <w:szCs w:val="24"/>
+                <w:rFonts w:ascii="黑体" w:eastAsia="黑体" w:hAnsi="黑体"/>
+                <w:szCs w:val="21"/>
               </w:rPr>
             </w:pPr>
             <w:r>
               <w:rPr>
-                <w:rFonts w:ascii="楷体" w:eastAsia="楷体" w:hAnsi="楷体" w:hint="eastAsia"/>
-                <w:sz w:val="24"/>
-                <w:szCs w:val="24"/>
+                <w:rFonts w:ascii="黑体" w:eastAsia="黑体" w:hAnsi="黑体" w:hint="eastAsia"/>
+                <w:szCs w:val="21"/>
               </w:rPr>
               <w:t>地理</w:t>
             </w:r>
@@ -496,19 +417,10 @@
             <w:pPr>
               <w:jc w:val="center"/>
               <w:rPr>
-                <w:rFonts w:ascii="楷体" w:eastAsia="楷体" w:hAnsi="楷体"/>
-                <w:sz w:val="24"/>
-                <w:szCs w:val="24"/>
+                <w:rFonts w:ascii="黑体" w:eastAsia="黑体" w:hAnsi="黑体"/>
+                <w:szCs w:val="21"/>
               </w:rPr>
             </w:pPr>
-            <w:r>
-              <w:rPr>
-                <w:rFonts w:ascii="楷体" w:eastAsia="楷体" w:hAnsi="楷体" w:hint="eastAsia"/>
-                <w:sz w:val="24"/>
-                <w:szCs w:val="24"/>
-              </w:rPr>
-              <w:t>卷子</w:t>
-            </w:r>
           </w:p>
         </w:tc>
       </w:tr>
@@ -517,9 +429,8 @@
       <w:pPr>
         <w:jc w:val="center"/>
         <w:rPr>
-          <w:rFonts w:ascii="楷体" w:eastAsia="楷体" w:hAnsi="楷体"/>
-          <w:sz w:val="24"/>
-          <w:szCs w:val="24"/>
+          <w:rFonts w:ascii="黑体" w:eastAsia="黑体" w:hAnsi="黑体"/>
+          <w:szCs w:val="21"/>
         </w:rPr>
       </w:pPr>
     </w:p>
@@ -1606,7 +1517,7 @@
 </file>
 
 <file path=customXml/itemProps1.xml><?xml version="1.0" encoding="utf-8"?>
-<ds:datastoreItem xmlns:ds="http://schemas.openxmlformats.org/officeDocument/2006/customXml" ds:itemID="{5C6404DA-512E-4B2D-A2E4-7EE637834238}">
+<ds:datastoreItem xmlns:ds="http://schemas.openxmlformats.org/officeDocument/2006/customXml" ds:itemID="{BECAEC72-B8FB-4E32-B61A-FEF03791057C}">
   <ds:schemaRefs>
     <ds:schemaRef ds:uri="http://schemas.openxmlformats.org/officeDocument/2006/bibliography"/>
   </ds:schemaRefs>

</xml_diff>